<commit_message>
Revisão do PLano de gerenciamento para ficar no padrão e mais completo.
</commit_message>
<xml_diff>
--- a/Artefatos de Documentação/Processo Genérico/2-Gerencia de Projeto/Templates/Plano de Gerenciamento de Projeto.docx
+++ b/Artefatos de Documentação/Processo Genérico/2-Gerencia de Projeto/Templates/Plano de Gerenciamento de Projeto.docx
@@ -1,6 +1,6 @@
 
 <file path=word/document.xml><?xml version="1.0" encoding="utf-8"?>
-<w:document xmlns:wpc="http://schemas.microsoft.com/office/word/2010/wordprocessingCanvas" xmlns:mc="http://schemas.openxmlformats.org/markup-compatibility/2006" xmlns:o="urn:schemas-microsoft-com:office:office" xmlns:r="http://schemas.openxmlformats.org/officeDocument/2006/relationships" xmlns:m="http://schemas.openxmlformats.org/officeDocument/2006/math" xmlns:v="urn:schemas-microsoft-com:vml" xmlns:wp14="http://schemas.microsoft.com/office/word/2010/wordprocessingDrawing" xmlns:wp="http://schemas.openxmlformats.org/drawingml/2006/wordprocessingDrawing" xmlns:w10="urn:schemas-microsoft-com:office:word" xmlns:w="http://schemas.openxmlformats.org/wordprocessingml/2006/main" xmlns:w14="http://schemas.microsoft.com/office/word/2010/wordml" xmlns:w15="http://schemas.microsoft.com/office/word/2012/wordml" xmlns:wpg="http://schemas.microsoft.com/office/word/2010/wordprocessingGroup" xmlns:wpi="http://schemas.microsoft.com/office/word/2010/wordprocessingInk" xmlns:wne="http://schemas.microsoft.com/office/word/2006/wordml" xmlns:wps="http://schemas.microsoft.com/office/word/2010/wordprocessingShape" mc:Ignorable="w14 w15 wp14">
+<w:document xmlns:wpc="http://schemas.microsoft.com/office/word/2010/wordprocessingCanvas" xmlns:mo="http://schemas.microsoft.com/office/mac/office/2008/main" xmlns:mc="http://schemas.openxmlformats.org/markup-compatibility/2006" xmlns:mv="urn:schemas-microsoft-com:mac:vml" xmlns:o="urn:schemas-microsoft-com:office:office" xmlns:r="http://schemas.openxmlformats.org/officeDocument/2006/relationships" xmlns:m="http://schemas.openxmlformats.org/officeDocument/2006/math" xmlns:v="urn:schemas-microsoft-com:vml" xmlns:wp14="http://schemas.microsoft.com/office/word/2010/wordprocessingDrawing" xmlns:wp="http://schemas.openxmlformats.org/drawingml/2006/wordprocessingDrawing" xmlns:w10="urn:schemas-microsoft-com:office:word" xmlns:w="http://schemas.openxmlformats.org/wordprocessingml/2006/main" xmlns:w14="http://schemas.microsoft.com/office/word/2010/wordml" xmlns:w15="http://schemas.microsoft.com/office/word/2012/wordml" xmlns:wpg="http://schemas.microsoft.com/office/word/2010/wordprocessingGroup" xmlns:wpi="http://schemas.microsoft.com/office/word/2010/wordprocessingInk" xmlns:wne="http://schemas.microsoft.com/office/word/2006/wordml" xmlns:wps="http://schemas.microsoft.com/office/word/2010/wordprocessingShape" mc:Ignorable="w14 w15 wp14">
   <w:body>
     <w:p>
       <w:pPr>
@@ -33,7 +33,7 @@
     </w:p>
     <w:p>
       <w:pPr>
-        <w:pStyle w:val="Heading1"/>
+        <w:pStyle w:val="Ttulo1"/>
         <w:rPr>
           <w:rFonts w:ascii="Arial" w:eastAsiaTheme="minorEastAsia" w:hAnsi="Arial" w:cs="Arial"/>
           <w:color w:val="auto"/>
@@ -45,12 +45,7 @@
     </w:p>
     <w:p>
       <w:pPr>
-        <w:pStyle w:val="Heading1"/>
-        <w:numPr>
-          <w:ilvl w:val="0"/>
-          <w:numId w:val="3"/>
-        </w:numPr>
-        <w:ind w:left="0"/>
+        <w:pStyle w:val="Ttulo1"/>
         <w:rPr>
           <w:rFonts w:ascii="Arial" w:hAnsi="Arial" w:cs="Arial"/>
           <w:color w:val="auto"/>
@@ -65,12 +60,27 @@
           <w:sz w:val="32"/>
           <w:szCs w:val="32"/>
         </w:rPr>
-        <w:t>Objetivos deste documento</w:t>
+        <w:t>1. Propósito</w:t>
       </w:r>
     </w:p>
     <w:p>
       <w:pPr>
-        <w:pStyle w:val="ListParagraph"/>
+        <w:pStyle w:val="PargrafodaLista"/>
+        <w:ind w:left="0" w:firstLine="360"/>
+        <w:rPr>
+          <w:rFonts w:ascii="Arial" w:hAnsi="Arial" w:cs="Arial"/>
+        </w:rPr>
+      </w:pPr>
+      <w:r>
+        <w:rPr>
+          <w:rFonts w:ascii="Arial" w:hAnsi="Arial" w:cs="Arial"/>
+        </w:rPr>
+        <w:t>Descrever junto com seus planos auxiliares, como o projeto será executado, controlado, monitorado e encerrado, além de servir como guia para a equipe durante todo o projeto.</w:t>
+      </w:r>
+    </w:p>
+    <w:p>
+      <w:pPr>
+        <w:pStyle w:val="PargrafodaLista"/>
         <w:ind w:left="0"/>
         <w:rPr>
           <w:rFonts w:ascii="Arial" w:hAnsi="Arial" w:cs="Arial"/>
@@ -78,46 +88,52 @@
           <w:szCs w:val="22"/>
         </w:rPr>
       </w:pPr>
-      <w:r>
-        <w:rPr>
-          <w:rFonts w:ascii="Arial" w:hAnsi="Arial" w:cs="Arial"/>
-          <w:sz w:val="22"/>
-          <w:szCs w:val="22"/>
-        </w:rPr>
-        <w:t>Descrever junto com seus planos auxiliares, como o projeto será executado, controlado, monitorado e encerrado, além de servir como guia para a equipe durante todo o projeto.</w:t>
-      </w:r>
     </w:p>
     <w:p>
       <w:pPr>
-        <w:pStyle w:val="Heading1"/>
+        <w:pStyle w:val="Ttulo1"/>
         <w:numPr>
           <w:ilvl w:val="0"/>
-          <w:numId w:val="3"/>
+          <w:numId w:val="5"/>
         </w:numPr>
-        <w:ind w:left="0"/>
+        <w:ind w:left="284" w:hanging="284"/>
         <w:rPr>
           <w:rFonts w:ascii="Arial" w:hAnsi="Arial" w:cs="Arial"/>
           <w:color w:val="auto"/>
+          <w:sz w:val="32"/>
+          <w:szCs w:val="32"/>
         </w:rPr>
       </w:pPr>
       <w:r>
         <w:rPr>
           <w:rFonts w:ascii="Arial" w:hAnsi="Arial" w:cs="Arial"/>
           <w:color w:val="auto"/>
+          <w:sz w:val="32"/>
+          <w:szCs w:val="32"/>
+        </w:rPr>
+        <w:t xml:space="preserve"> </w:t>
+      </w:r>
+      <w:r>
+        <w:rPr>
+          <w:rFonts w:ascii="Arial" w:hAnsi="Arial" w:cs="Arial"/>
+          <w:color w:val="auto"/>
+          <w:sz w:val="32"/>
+          <w:szCs w:val="32"/>
         </w:rPr>
         <w:t>Linha de base do Escopo do Projeto</w:t>
       </w:r>
     </w:p>
     <w:p>
       <w:pPr>
-        <w:rPr>
-          <w:rFonts w:ascii="Arial" w:hAnsi="Arial" w:cs="Arial"/>
-        </w:rPr>
-      </w:pPr>
+        <w:ind w:left="284" w:firstLine="142"/>
+      </w:pPr>
+      <w:r>
+        <w:t xml:space="preserve">A linha de base é definida de acordo com o Escopo do Projeto, que está na forma de EAP, e pode ser acessado em: </w:t>
+      </w:r>
       <w:hyperlink r:id="rId5" w:history="1">
         <w:r>
           <w:rPr>
-            <w:rStyle w:val="Hyperlink"/>
+            <w:rStyle w:val="Hiperlink"/>
             <w:rFonts w:ascii="Arial" w:hAnsi="Arial" w:cs="Arial"/>
           </w:rPr>
           <w:t>Definição do Escopo do Projeto</w:t>
@@ -133,51 +149,104 @@
     </w:p>
     <w:p>
       <w:pPr>
-        <w:pStyle w:val="Heading1"/>
+        <w:pStyle w:val="Ttulo1"/>
         <w:numPr>
           <w:ilvl w:val="0"/>
-          <w:numId w:val="3"/>
+          <w:numId w:val="5"/>
         </w:numPr>
-        <w:ind w:left="0"/>
+        <w:ind w:left="284" w:hanging="284"/>
         <w:rPr>
           <w:rFonts w:ascii="Arial" w:hAnsi="Arial" w:cs="Arial"/>
           <w:color w:val="auto"/>
+          <w:sz w:val="32"/>
+          <w:szCs w:val="32"/>
         </w:rPr>
       </w:pPr>
       <w:r>
         <w:rPr>
           <w:rFonts w:ascii="Arial" w:hAnsi="Arial" w:cs="Arial"/>
           <w:color w:val="auto"/>
+          <w:sz w:val="32"/>
+          <w:szCs w:val="32"/>
+        </w:rPr>
+        <w:t xml:space="preserve"> </w:t>
+      </w:r>
+      <w:r>
+        <w:rPr>
+          <w:rFonts w:ascii="Arial" w:hAnsi="Arial" w:cs="Arial"/>
+          <w:color w:val="auto"/>
+          <w:sz w:val="32"/>
+          <w:szCs w:val="32"/>
         </w:rPr>
         <w:t>Cronograma de Execução e Orçamento do Projeto</w:t>
       </w:r>
     </w:p>
     <w:p>
       <w:pPr>
-        <w:rPr>
-          <w:rFonts w:ascii="Arial" w:hAnsi="Arial" w:cs="Arial"/>
-        </w:rPr>
-      </w:pPr>
+        <w:tabs>
+          <w:tab w:val="left" w:pos="426"/>
+        </w:tabs>
+        <w:rPr>
+          <w:rStyle w:val="Hiperlink"/>
+          <w:rFonts w:ascii="Arial" w:hAnsi="Arial" w:cs="Arial"/>
+        </w:rPr>
+      </w:pPr>
+      <w:r>
+        <w:rPr>
+          <w:rFonts w:ascii="Arial" w:hAnsi="Arial" w:cs="Arial"/>
+        </w:rPr>
+        <w:tab/>
+        <w:t xml:space="preserve">O cronograma do projeto será feito em uma tabela, com datas estipuladas para início e fim de uma atividade. O cronograma pode ser acessado em: </w:t>
+      </w:r>
       <w:hyperlink r:id="rId6" w:history="1">
         <w:r>
           <w:rPr>
-            <w:rStyle w:val="Hyperlink"/>
+            <w:rStyle w:val="Hiperlink"/>
             <w:rFonts w:ascii="Arial" w:hAnsi="Arial" w:cs="Arial"/>
           </w:rPr>
           <w:t>Cronograma do Projeto</w:t>
         </w:r>
       </w:hyperlink>
+      <w:r>
+        <w:rPr>
+          <w:rStyle w:val="Hiperlink"/>
+          <w:rFonts w:ascii="Arial" w:hAnsi="Arial" w:cs="Arial"/>
+        </w:rPr>
+        <w:t xml:space="preserve"> </w:t>
+      </w:r>
     </w:p>
     <w:p>
       <w:pPr>
-        <w:rPr>
-          <w:rFonts w:ascii="Arial" w:hAnsi="Arial" w:cs="Arial"/>
-        </w:rPr>
-      </w:pPr>
+        <w:tabs>
+          <w:tab w:val="left" w:pos="426"/>
+        </w:tabs>
+        <w:rPr>
+          <w:rFonts w:ascii="Arial" w:hAnsi="Arial" w:cs="Arial"/>
+          <w:color w:val="0563C1" w:themeColor="hyperlink"/>
+          <w:u w:val="single"/>
+        </w:rPr>
+      </w:pPr>
+    </w:p>
+    <w:p>
+      <w:pPr>
+        <w:ind w:firstLine="426"/>
+        <w:rPr>
+          <w:rFonts w:ascii="Arial" w:hAnsi="Arial" w:cs="Arial"/>
+        </w:rPr>
+      </w:pPr>
+      <w:r>
+        <w:rPr>
+          <w:rFonts w:ascii="Arial" w:hAnsi="Arial" w:cs="Arial"/>
+        </w:rPr>
+        <w:t>O orçamento do projeto está incluído do Plano de Estimativas, juntamente com recursos e esforço. O orçamento pode ser acessado em:</w:t>
+      </w:r>
+      <w:r>
+        <w:t xml:space="preserve"> </w:t>
+      </w:r>
       <w:hyperlink r:id="rId7" w:history="1">
         <w:r>
           <w:rPr>
-            <w:rStyle w:val="Hyperlink"/>
+            <w:rStyle w:val="Hiperlink"/>
             <w:rFonts w:ascii="Arial" w:hAnsi="Arial" w:cs="Arial"/>
           </w:rPr>
           <w:t>Plano de Estimativas</w:t>
@@ -188,40 +257,62 @@
       <w:pPr>
         <w:rPr>
           <w:rFonts w:ascii="Arial" w:hAnsi="Arial" w:cs="Arial"/>
+          <w:sz w:val="32"/>
+          <w:szCs w:val="32"/>
         </w:rPr>
       </w:pPr>
     </w:p>
     <w:p>
       <w:pPr>
-        <w:pStyle w:val="Heading1"/>
+        <w:pStyle w:val="Ttulo1"/>
         <w:numPr>
           <w:ilvl w:val="0"/>
-          <w:numId w:val="3"/>
+          <w:numId w:val="5"/>
         </w:numPr>
-        <w:ind w:left="0"/>
+        <w:ind w:left="284" w:hanging="284"/>
         <w:rPr>
           <w:rFonts w:ascii="Arial" w:hAnsi="Arial" w:cs="Arial"/>
           <w:color w:val="auto"/>
+          <w:sz w:val="32"/>
+          <w:szCs w:val="32"/>
         </w:rPr>
       </w:pPr>
       <w:r>
         <w:rPr>
           <w:rFonts w:ascii="Arial" w:hAnsi="Arial" w:cs="Arial"/>
           <w:color w:val="auto"/>
+          <w:sz w:val="32"/>
+          <w:szCs w:val="32"/>
+        </w:rPr>
+        <w:t xml:space="preserve"> </w:t>
+      </w:r>
+      <w:r>
+        <w:rPr>
+          <w:rFonts w:ascii="Arial" w:hAnsi="Arial" w:cs="Arial"/>
+          <w:color w:val="auto"/>
+          <w:sz w:val="32"/>
+          <w:szCs w:val="32"/>
         </w:rPr>
         <w:t>Gestão de Riscos e Problemas</w:t>
       </w:r>
     </w:p>
     <w:p>
       <w:pPr>
-        <w:rPr>
-          <w:rFonts w:ascii="Arial" w:hAnsi="Arial" w:cs="Arial"/>
-        </w:rPr>
-      </w:pPr>
+        <w:ind w:firstLine="284"/>
+        <w:rPr>
+          <w:rFonts w:ascii="Arial" w:hAnsi="Arial" w:cs="Arial"/>
+        </w:rPr>
+      </w:pPr>
+      <w:r>
+        <w:rPr>
+          <w:rFonts w:ascii="Arial" w:hAnsi="Arial" w:cs="Arial"/>
+        </w:rPr>
+        <w:t xml:space="preserve">  A gerência de riscos é feito de acordo com um quadro, que classifica o risco quanto a probabilidade e gravidade. O quadro pode ser acessado em: </w:t>
+      </w:r>
       <w:hyperlink r:id="rId8" w:history="1">
         <w:r>
           <w:rPr>
-            <w:rStyle w:val="Hyperlink"/>
+            <w:rStyle w:val="Hiperlink"/>
             <w:rFonts w:ascii="Arial" w:hAnsi="Arial" w:cs="Arial"/>
           </w:rPr>
           <w:t>Quadro de Gerenciamento de Riscos</w:t>
@@ -237,21 +328,29 @@
     </w:p>
     <w:p>
       <w:pPr>
-        <w:pStyle w:val="Heading1"/>
-        <w:numPr>
-          <w:ilvl w:val="0"/>
-          <w:numId w:val="3"/>
-        </w:numPr>
-        <w:ind w:left="0"/>
+        <w:pStyle w:val="Ttulo1"/>
         <w:rPr>
           <w:rFonts w:ascii="Arial" w:hAnsi="Arial" w:cs="Arial"/>
           <w:color w:val="auto"/>
+          <w:sz w:val="32"/>
+          <w:szCs w:val="32"/>
         </w:rPr>
       </w:pPr>
       <w:r>
         <w:rPr>
           <w:rFonts w:ascii="Arial" w:hAnsi="Arial" w:cs="Arial"/>
           <w:color w:val="auto"/>
+          <w:sz w:val="32"/>
+          <w:szCs w:val="32"/>
+        </w:rPr>
+        <w:t xml:space="preserve">5. </w:t>
+      </w:r>
+      <w:r>
+        <w:rPr>
+          <w:rFonts w:ascii="Arial" w:hAnsi="Arial" w:cs="Arial"/>
+          <w:color w:val="auto"/>
+          <w:sz w:val="32"/>
+          <w:szCs w:val="32"/>
         </w:rPr>
         <w:t>Controle integrado de mudanças</w:t>
       </w:r>
@@ -262,17 +361,51 @@
           <w:rFonts w:ascii="Arial" w:hAnsi="Arial" w:cs="Arial"/>
         </w:rPr>
       </w:pPr>
-      <w:hyperlink r:id="rId9" w:history="1">
-        <w:r>
-          <w:rPr>
-            <w:rStyle w:val="Hyperlink"/>
-            <w:rFonts w:ascii="Arial" w:hAnsi="Arial" w:cs="Arial"/>
-          </w:rPr>
-          <w:t>Log de Mudanças</w:t>
-        </w:r>
-      </w:hyperlink>
+      <w:r>
+        <w:rPr>
+          <w:rFonts w:ascii="Arial" w:hAnsi="Arial" w:cs="Arial"/>
+        </w:rPr>
+        <w:t xml:space="preserve">As mudanças do sistema serão geridas através de uma tabela contendo as informações da mudança, bem como o seu documento de solicitação. A tabela pode ser acessada em: </w:t>
+      </w:r>
       <w:bookmarkStart w:id="0" w:name="_GoBack"/>
       <w:bookmarkEnd w:id="0"/>
+      <w:r>
+        <w:fldChar w:fldCharType="begin"/>
+      </w:r>
+      <w:r>
+        <w:instrText xml:space="preserve"> HYPERLINK "Log%20de%20Mudança.xlsx" </w:instrText>
+      </w:r>
+      <w:r>
+        <w:fldChar w:fldCharType="separate"/>
+      </w:r>
+      <w:r>
+        <w:rPr>
+          <w:rStyle w:val="Hiperlink"/>
+          <w:rFonts w:ascii="Arial" w:hAnsi="Arial" w:cs="Arial"/>
+        </w:rPr>
+        <w:t xml:space="preserve">Log de </w:t>
+      </w:r>
+      <w:r>
+        <w:rPr>
+          <w:rStyle w:val="Hiperlink"/>
+          <w:rFonts w:ascii="Arial" w:hAnsi="Arial" w:cs="Arial"/>
+        </w:rPr>
+        <w:t>M</w:t>
+      </w:r>
+      <w:r>
+        <w:rPr>
+          <w:rStyle w:val="Hiperlink"/>
+          <w:rFonts w:ascii="Arial" w:hAnsi="Arial" w:cs="Arial"/>
+        </w:rPr>
+        <w:t>udanças</w:t>
+      </w:r>
+      <w:r>
+        <w:rPr>
+          <w:rStyle w:val="Hiperlink"/>
+          <w:rFonts w:ascii="Arial" w:hAnsi="Arial" w:cs="Arial"/>
+        </w:rPr>
+        <w:fldChar w:fldCharType="end"/>
+      </w:r>
     </w:p>
     <w:sectPr>
       <w:pgSz w:w="11900" w:h="16840"/>
@@ -285,8 +418,186 @@
 </file>
 
 <file path=word/numbering.xml><?xml version="1.0" encoding="utf-8"?>
-<w:numbering xmlns:wpc="http://schemas.microsoft.com/office/word/2010/wordprocessingCanvas" xmlns:mc="http://schemas.openxmlformats.org/markup-compatibility/2006" xmlns:o="urn:schemas-microsoft-com:office:office" xmlns:r="http://schemas.openxmlformats.org/officeDocument/2006/relationships" xmlns:m="http://schemas.openxmlformats.org/officeDocument/2006/math" xmlns:v="urn:schemas-microsoft-com:vml" xmlns:wp14="http://schemas.microsoft.com/office/word/2010/wordprocessingDrawing" xmlns:wp="http://schemas.openxmlformats.org/drawingml/2006/wordprocessingDrawing" xmlns:w10="urn:schemas-microsoft-com:office:word" xmlns:w="http://schemas.openxmlformats.org/wordprocessingml/2006/main" xmlns:w14="http://schemas.microsoft.com/office/word/2010/wordml" xmlns:w15="http://schemas.microsoft.com/office/word/2012/wordml" xmlns:wpg="http://schemas.microsoft.com/office/word/2010/wordprocessingGroup" xmlns:wpi="http://schemas.microsoft.com/office/word/2010/wordprocessingInk" xmlns:wne="http://schemas.microsoft.com/office/word/2006/wordml" xmlns:wps="http://schemas.microsoft.com/office/word/2010/wordprocessingShape" mc:Ignorable="w14 w15 wp14">
+<w:numbering xmlns:wpc="http://schemas.microsoft.com/office/word/2010/wordprocessingCanvas" xmlns:mo="http://schemas.microsoft.com/office/mac/office/2008/main" xmlns:mc="http://schemas.openxmlformats.org/markup-compatibility/2006" xmlns:mv="urn:schemas-microsoft-com:mac:vml" xmlns:o="urn:schemas-microsoft-com:office:office" xmlns:r="http://schemas.openxmlformats.org/officeDocument/2006/relationships" xmlns:m="http://schemas.openxmlformats.org/officeDocument/2006/math" xmlns:v="urn:schemas-microsoft-com:vml" xmlns:wp14="http://schemas.microsoft.com/office/word/2010/wordprocessingDrawing" xmlns:wp="http://schemas.openxmlformats.org/drawingml/2006/wordprocessingDrawing" xmlns:w10="urn:schemas-microsoft-com:office:word" xmlns:w="http://schemas.openxmlformats.org/wordprocessingml/2006/main" xmlns:w14="http://schemas.microsoft.com/office/word/2010/wordml" xmlns:w15="http://schemas.microsoft.com/office/word/2012/wordml" xmlns:wpg="http://schemas.microsoft.com/office/word/2010/wordprocessingGroup" xmlns:wpi="http://schemas.microsoft.com/office/word/2010/wordprocessingInk" xmlns:wne="http://schemas.microsoft.com/office/word/2006/wordml" xmlns:wps="http://schemas.microsoft.com/office/word/2010/wordprocessingShape" mc:Ignorable="w14 w15 wp14">
   <w:abstractNum w:abstractNumId="0">
+    <w:nsid w:val="1AE611EC"/>
+    <w:multiLevelType w:val="hybridMultilevel"/>
+    <w:tmpl w:val="4B962D22"/>
+    <w:lvl w:ilvl="0" w:tplc="0416000F">
+      <w:start w:val="2"/>
+      <w:numFmt w:val="decimal"/>
+      <w:lvlText w:val="%1."/>
+      <w:lvlJc w:val="left"/>
+      <w:pPr>
+        <w:ind w:left="720" w:hanging="360"/>
+      </w:pPr>
+      <w:rPr>
+        <w:rFonts w:hint="default"/>
+      </w:rPr>
+    </w:lvl>
+    <w:lvl w:ilvl="1" w:tplc="04160019" w:tentative="1">
+      <w:start w:val="1"/>
+      <w:numFmt w:val="lowerLetter"/>
+      <w:lvlText w:val="%2."/>
+      <w:lvlJc w:val="left"/>
+      <w:pPr>
+        <w:ind w:left="1440" w:hanging="360"/>
+      </w:pPr>
+    </w:lvl>
+    <w:lvl w:ilvl="2" w:tplc="0416001B" w:tentative="1">
+      <w:start w:val="1"/>
+      <w:numFmt w:val="lowerRoman"/>
+      <w:lvlText w:val="%3."/>
+      <w:lvlJc w:val="right"/>
+      <w:pPr>
+        <w:ind w:left="2160" w:hanging="180"/>
+      </w:pPr>
+    </w:lvl>
+    <w:lvl w:ilvl="3" w:tplc="0416000F" w:tentative="1">
+      <w:start w:val="1"/>
+      <w:numFmt w:val="decimal"/>
+      <w:lvlText w:val="%4."/>
+      <w:lvlJc w:val="left"/>
+      <w:pPr>
+        <w:ind w:left="2880" w:hanging="360"/>
+      </w:pPr>
+    </w:lvl>
+    <w:lvl w:ilvl="4" w:tplc="04160019" w:tentative="1">
+      <w:start w:val="1"/>
+      <w:numFmt w:val="lowerLetter"/>
+      <w:lvlText w:val="%5."/>
+      <w:lvlJc w:val="left"/>
+      <w:pPr>
+        <w:ind w:left="3600" w:hanging="360"/>
+      </w:pPr>
+    </w:lvl>
+    <w:lvl w:ilvl="5" w:tplc="0416001B" w:tentative="1">
+      <w:start w:val="1"/>
+      <w:numFmt w:val="lowerRoman"/>
+      <w:lvlText w:val="%6."/>
+      <w:lvlJc w:val="right"/>
+      <w:pPr>
+        <w:ind w:left="4320" w:hanging="180"/>
+      </w:pPr>
+    </w:lvl>
+    <w:lvl w:ilvl="6" w:tplc="0416000F" w:tentative="1">
+      <w:start w:val="1"/>
+      <w:numFmt w:val="decimal"/>
+      <w:lvlText w:val="%7."/>
+      <w:lvlJc w:val="left"/>
+      <w:pPr>
+        <w:ind w:left="5040" w:hanging="360"/>
+      </w:pPr>
+    </w:lvl>
+    <w:lvl w:ilvl="7" w:tplc="04160019" w:tentative="1">
+      <w:start w:val="1"/>
+      <w:numFmt w:val="lowerLetter"/>
+      <w:lvlText w:val="%8."/>
+      <w:lvlJc w:val="left"/>
+      <w:pPr>
+        <w:ind w:left="5760" w:hanging="360"/>
+      </w:pPr>
+    </w:lvl>
+    <w:lvl w:ilvl="8" w:tplc="0416001B" w:tentative="1">
+      <w:start w:val="1"/>
+      <w:numFmt w:val="lowerRoman"/>
+      <w:lvlText w:val="%9."/>
+      <w:lvlJc w:val="right"/>
+      <w:pPr>
+        <w:ind w:left="6480" w:hanging="180"/>
+      </w:pPr>
+    </w:lvl>
+  </w:abstractNum>
+  <w:abstractNum w:abstractNumId="1">
+    <w:nsid w:val="3383546C"/>
+    <w:multiLevelType w:val="hybridMultilevel"/>
+    <w:tmpl w:val="23E0C8A2"/>
+    <w:lvl w:ilvl="0" w:tplc="696A6E68">
+      <w:start w:val="5"/>
+      <w:numFmt w:val="decimal"/>
+      <w:lvlText w:val="%1o"/>
+      <w:lvlJc w:val="left"/>
+      <w:pPr>
+        <w:ind w:left="1080" w:hanging="720"/>
+      </w:pPr>
+      <w:rPr>
+        <w:rFonts w:hint="default"/>
+      </w:rPr>
+    </w:lvl>
+    <w:lvl w:ilvl="1" w:tplc="04160019" w:tentative="1">
+      <w:start w:val="1"/>
+      <w:numFmt w:val="lowerLetter"/>
+      <w:lvlText w:val="%2."/>
+      <w:lvlJc w:val="left"/>
+      <w:pPr>
+        <w:ind w:left="1440" w:hanging="360"/>
+      </w:pPr>
+    </w:lvl>
+    <w:lvl w:ilvl="2" w:tplc="0416001B" w:tentative="1">
+      <w:start w:val="1"/>
+      <w:numFmt w:val="lowerRoman"/>
+      <w:lvlText w:val="%3."/>
+      <w:lvlJc w:val="right"/>
+      <w:pPr>
+        <w:ind w:left="2160" w:hanging="180"/>
+      </w:pPr>
+    </w:lvl>
+    <w:lvl w:ilvl="3" w:tplc="0416000F" w:tentative="1">
+      <w:start w:val="1"/>
+      <w:numFmt w:val="decimal"/>
+      <w:lvlText w:val="%4."/>
+      <w:lvlJc w:val="left"/>
+      <w:pPr>
+        <w:ind w:left="2880" w:hanging="360"/>
+      </w:pPr>
+    </w:lvl>
+    <w:lvl w:ilvl="4" w:tplc="04160019" w:tentative="1">
+      <w:start w:val="1"/>
+      <w:numFmt w:val="lowerLetter"/>
+      <w:lvlText w:val="%5."/>
+      <w:lvlJc w:val="left"/>
+      <w:pPr>
+        <w:ind w:left="3600" w:hanging="360"/>
+      </w:pPr>
+    </w:lvl>
+    <w:lvl w:ilvl="5" w:tplc="0416001B" w:tentative="1">
+      <w:start w:val="1"/>
+      <w:numFmt w:val="lowerRoman"/>
+      <w:lvlText w:val="%6."/>
+      <w:lvlJc w:val="right"/>
+      <w:pPr>
+        <w:ind w:left="4320" w:hanging="180"/>
+      </w:pPr>
+    </w:lvl>
+    <w:lvl w:ilvl="6" w:tplc="0416000F" w:tentative="1">
+      <w:start w:val="1"/>
+      <w:numFmt w:val="decimal"/>
+      <w:lvlText w:val="%7."/>
+      <w:lvlJc w:val="left"/>
+      <w:pPr>
+        <w:ind w:left="5040" w:hanging="360"/>
+      </w:pPr>
+    </w:lvl>
+    <w:lvl w:ilvl="7" w:tplc="04160019" w:tentative="1">
+      <w:start w:val="1"/>
+      <w:numFmt w:val="lowerLetter"/>
+      <w:lvlText w:val="%8."/>
+      <w:lvlJc w:val="left"/>
+      <w:pPr>
+        <w:ind w:left="5760" w:hanging="360"/>
+      </w:pPr>
+    </w:lvl>
+    <w:lvl w:ilvl="8" w:tplc="0416001B" w:tentative="1">
+      <w:start w:val="1"/>
+      <w:numFmt w:val="lowerRoman"/>
+      <w:lvlText w:val="%9."/>
+      <w:lvlJc w:val="right"/>
+      <w:pPr>
+        <w:ind w:left="6480" w:hanging="180"/>
+      </w:pPr>
+    </w:lvl>
+  </w:abstractNum>
+  <w:abstractNum w:abstractNumId="2">
     <w:nsid w:val="378F24ED"/>
     <w:multiLevelType w:val="multilevel"/>
     <w:tmpl w:val="8550CCB8"/>
@@ -375,7 +686,7 @@
       </w:pPr>
     </w:lvl>
   </w:abstractNum>
-  <w:abstractNum w:abstractNumId="1">
+  <w:abstractNum w:abstractNumId="3">
     <w:nsid w:val="55C23756"/>
     <w:multiLevelType w:val="hybridMultilevel"/>
     <w:tmpl w:val="16D2F53C"/>
@@ -461,7 +772,7 @@
       </w:pPr>
     </w:lvl>
   </w:abstractNum>
-  <w:abstractNum w:abstractNumId="2">
+  <w:abstractNum w:abstractNumId="4">
     <w:nsid w:val="568E4DFF"/>
     <w:multiLevelType w:val="multilevel"/>
     <w:tmpl w:val="8550CCB8"/>
@@ -550,7 +861,7 @@
       </w:pPr>
     </w:lvl>
   </w:abstractNum>
-  <w:abstractNum w:abstractNumId="3">
+  <w:abstractNum w:abstractNumId="5">
     <w:nsid w:val="66261645"/>
     <w:multiLevelType w:val="hybridMultilevel"/>
     <w:tmpl w:val="93B29C6A"/>
@@ -637,15 +948,21 @@
     </w:lvl>
   </w:abstractNum>
   <w:num w:numId="1">
+    <w:abstractNumId w:val="2"/>
+  </w:num>
+  <w:num w:numId="2">
+    <w:abstractNumId w:val="4"/>
+  </w:num>
+  <w:num w:numId="3">
+    <w:abstractNumId w:val="5"/>
+  </w:num>
+  <w:num w:numId="4">
+    <w:abstractNumId w:val="3"/>
+  </w:num>
+  <w:num w:numId="5">
     <w:abstractNumId w:val="0"/>
   </w:num>
-  <w:num w:numId="2">
-    <w:abstractNumId w:val="2"/>
-  </w:num>
-  <w:num w:numId="3">
-    <w:abstractNumId w:val="3"/>
-  </w:num>
-  <w:num w:numId="4">
+  <w:num w:numId="6">
     <w:abstractNumId w:val="1"/>
   </w:num>
 </w:numbering>
@@ -664,7 +981,7 @@
     </w:rPrDefault>
     <w:pPrDefault/>
   </w:docDefaults>
-  <w:latentStyles w:defLockedState="0" w:defUIPriority="99" w:defSemiHidden="0" w:defUnhideWhenUsed="0" w:defQFormat="0" w:count="371">
+  <w:latentStyles w:defLockedState="0" w:defUIPriority="99" w:defSemiHidden="0" w:defUnhideWhenUsed="0" w:defQFormat="0" w:count="380">
     <w:lsdException w:name="Normal" w:uiPriority="0" w:qFormat="1"/>
     <w:lsdException w:name="heading 1" w:uiPriority="0" w:qFormat="1"/>
     <w:lsdException w:name="heading 2" w:semiHidden="1" w:uiPriority="9" w:unhideWhenUsed="1" w:qFormat="1"/>
@@ -1045,11 +1362,11 @@
       <w:lang w:eastAsia="es-ES"/>
     </w:rPr>
   </w:style>
-  <w:style w:type="paragraph" w:styleId="Heading1">
+  <w:style w:type="paragraph" w:styleId="Ttulo1">
     <w:name w:val="heading 1"/>
     <w:basedOn w:val="Normal"/>
     <w:next w:val="Normal"/>
-    <w:link w:val="Heading1Char"/>
+    <w:link w:val="Ttulo1Char"/>
     <w:qFormat/>
     <w:rsid w:val="00870F92"/>
     <w:pPr>
@@ -1068,13 +1385,13 @@
       <w:lang w:eastAsia="en-US"/>
     </w:rPr>
   </w:style>
-  <w:style w:type="character" w:default="1" w:styleId="DefaultParagraphFont">
+  <w:style w:type="character" w:default="1" w:styleId="Fontepargpadro">
     <w:name w:val="Default Paragraph Font"/>
     <w:uiPriority w:val="1"/>
     <w:semiHidden/>
     <w:unhideWhenUsed/>
   </w:style>
-  <w:style w:type="table" w:default="1" w:styleId="TableNormal">
+  <w:style w:type="table" w:default="1" w:styleId="Tabelanormal">
     <w:name w:val="Normal Table"/>
     <w:uiPriority w:val="99"/>
     <w:semiHidden/>
@@ -1089,13 +1406,13 @@
       </w:tblCellMar>
     </w:tblPr>
   </w:style>
-  <w:style w:type="numbering" w:default="1" w:styleId="NoList">
+  <w:style w:type="numbering" w:default="1" w:styleId="Semlista">
     <w:name w:val="No List"/>
     <w:uiPriority w:val="99"/>
     <w:semiHidden/>
     <w:unhideWhenUsed/>
   </w:style>
-  <w:style w:type="paragraph" w:styleId="ListParagraph">
+  <w:style w:type="paragraph" w:styleId="PargrafodaLista">
     <w:name w:val="List Paragraph"/>
     <w:basedOn w:val="Normal"/>
     <w:uiPriority w:val="34"/>
@@ -1106,9 +1423,9 @@
       <w:contextualSpacing/>
     </w:pPr>
   </w:style>
-  <w:style w:type="character" w:styleId="Strong">
+  <w:style w:type="character" w:styleId="Forte">
     <w:name w:val="Strong"/>
-    <w:basedOn w:val="DefaultParagraphFont"/>
+    <w:basedOn w:val="Fontepargpadro"/>
     <w:uiPriority w:val="22"/>
     <w:qFormat/>
     <w:rsid w:val="00190526"/>
@@ -1117,12 +1434,13 @@
       <w:bCs/>
     </w:rPr>
   </w:style>
-  <w:style w:type="table" w:styleId="TableGrid">
+  <w:style w:type="table" w:styleId="Tabelacomgrade">
     <w:name w:val="Table Grid"/>
-    <w:basedOn w:val="TableNormal"/>
+    <w:basedOn w:val="Tabelanormal"/>
     <w:uiPriority w:val="39"/>
     <w:rsid w:val="002723EC"/>
     <w:tblPr>
+      <w:tblInd w:w="0" w:type="dxa"/>
       <w:tblBorders>
         <w:top w:val="single" w:sz="4" w:space="0" w:color="auto"/>
         <w:left w:val="single" w:sz="4" w:space="0" w:color="auto"/>
@@ -1131,16 +1449,23 @@
         <w:insideH w:val="single" w:sz="4" w:space="0" w:color="auto"/>
         <w:insideV w:val="single" w:sz="4" w:space="0" w:color="auto"/>
       </w:tblBorders>
+      <w:tblCellMar>
+        <w:top w:w="0" w:type="dxa"/>
+        <w:left w:w="108" w:type="dxa"/>
+        <w:bottom w:w="0" w:type="dxa"/>
+        <w:right w:w="108" w:type="dxa"/>
+      </w:tblCellMar>
     </w:tblPr>
   </w:style>
-  <w:style w:type="table" w:styleId="PlainTable1">
+  <w:style w:type="table" w:styleId="TabelaSimples1">
     <w:name w:val="Plain Table 1"/>
-    <w:basedOn w:val="TableNormal"/>
+    <w:basedOn w:val="Tabelanormal"/>
     <w:uiPriority w:val="41"/>
     <w:rsid w:val="002723EC"/>
     <w:tblPr>
       <w:tblStyleRowBandSize w:val="1"/>
       <w:tblStyleColBandSize w:val="1"/>
+      <w:tblInd w:w="0" w:type="dxa"/>
       <w:tblBorders>
         <w:top w:val="single" w:sz="4" w:space="0" w:color="BFBFBF" w:themeColor="background1" w:themeShade="BF"/>
         <w:left w:val="single" w:sz="4" w:space="0" w:color="BFBFBF" w:themeColor="background1" w:themeShade="BF"/>
@@ -1149,6 +1474,12 @@
         <w:insideH w:val="single" w:sz="4" w:space="0" w:color="BFBFBF" w:themeColor="background1" w:themeShade="BF"/>
         <w:insideV w:val="single" w:sz="4" w:space="0" w:color="BFBFBF" w:themeColor="background1" w:themeShade="BF"/>
       </w:tblBorders>
+      <w:tblCellMar>
+        <w:top w:w="0" w:type="dxa"/>
+        <w:left w:w="108" w:type="dxa"/>
+        <w:bottom w:w="0" w:type="dxa"/>
+        <w:right w:w="108" w:type="dxa"/>
+      </w:tblCellMar>
     </w:tblPr>
     <w:tblStylePr w:type="firstRow">
       <w:rPr>
@@ -1193,14 +1524,21 @@
       </w:tcPr>
     </w:tblStylePr>
   </w:style>
-  <w:style w:type="table" w:styleId="PlainTable5">
+  <w:style w:type="table" w:styleId="TabelaSimples5">
     <w:name w:val="Plain Table 5"/>
-    <w:basedOn w:val="TableNormal"/>
+    <w:basedOn w:val="Tabelanormal"/>
     <w:uiPriority w:val="45"/>
     <w:rsid w:val="002723EC"/>
     <w:tblPr>
       <w:tblStyleRowBandSize w:val="1"/>
       <w:tblStyleColBandSize w:val="1"/>
+      <w:tblInd w:w="0" w:type="dxa"/>
+      <w:tblCellMar>
+        <w:top w:w="0" w:type="dxa"/>
+        <w:left w:w="108" w:type="dxa"/>
+        <w:bottom w:w="0" w:type="dxa"/>
+        <w:right w:w="108" w:type="dxa"/>
+      </w:tblCellMar>
     </w:tblPr>
     <w:tblStylePr w:type="firstRow">
       <w:rPr>
@@ -1310,14 +1648,15 @@
       </w:tcPr>
     </w:tblStylePr>
   </w:style>
-  <w:style w:type="table" w:styleId="GridTable1Light">
+  <w:style w:type="table" w:styleId="TabeladeGrade1Claro">
     <w:name w:val="Grid Table 1 Light"/>
-    <w:basedOn w:val="TableNormal"/>
+    <w:basedOn w:val="Tabelanormal"/>
     <w:uiPriority w:val="46"/>
     <w:rsid w:val="002723EC"/>
     <w:tblPr>
       <w:tblStyleRowBandSize w:val="1"/>
       <w:tblStyleColBandSize w:val="1"/>
+      <w:tblInd w:w="0" w:type="dxa"/>
       <w:tblBorders>
         <w:top w:val="single" w:sz="4" w:space="0" w:color="999999" w:themeColor="text1" w:themeTint="66"/>
         <w:left w:val="single" w:sz="4" w:space="0" w:color="999999" w:themeColor="text1" w:themeTint="66"/>
@@ -1326,6 +1665,12 @@
         <w:insideH w:val="single" w:sz="4" w:space="0" w:color="999999" w:themeColor="text1" w:themeTint="66"/>
         <w:insideV w:val="single" w:sz="4" w:space="0" w:color="999999" w:themeColor="text1" w:themeTint="66"/>
       </w:tblBorders>
+      <w:tblCellMar>
+        <w:top w:w="0" w:type="dxa"/>
+        <w:left w:w="108" w:type="dxa"/>
+        <w:bottom w:w="0" w:type="dxa"/>
+        <w:right w:w="108" w:type="dxa"/>
+      </w:tblCellMar>
     </w:tblPr>
     <w:tblStylePr w:type="firstRow">
       <w:rPr>
@@ -1364,10 +1709,10 @@
       </w:rPr>
     </w:tblStylePr>
   </w:style>
-  <w:style w:type="character" w:customStyle="1" w:styleId="Heading1Char">
-    <w:name w:val="Heading 1 Char"/>
-    <w:basedOn w:val="DefaultParagraphFont"/>
-    <w:link w:val="Heading1"/>
+  <w:style w:type="character" w:customStyle="1" w:styleId="Ttulo1Char">
+    <w:name w:val="Título 1 Char"/>
+    <w:basedOn w:val="Fontepargpadro"/>
+    <w:link w:val="Ttulo1"/>
     <w:rsid w:val="00870F92"/>
     <w:rPr>
       <w:rFonts w:asciiTheme="majorHAnsi" w:eastAsiaTheme="majorEastAsia" w:hAnsiTheme="majorHAnsi" w:cstheme="majorBidi"/>
@@ -1381,7 +1726,7 @@
   </w:style>
   <w:style w:type="paragraph" w:customStyle="1" w:styleId="Descrio">
     <w:name w:val="Descrição"/>
-    <w:basedOn w:val="Header"/>
+    <w:basedOn w:val="Cabealho"/>
     <w:rsid w:val="00870F92"/>
     <w:pPr>
       <w:tabs>
@@ -1398,9 +1743,9 @@
       <w:lang w:val="en-US" w:eastAsia="pt-BR"/>
     </w:rPr>
   </w:style>
-  <w:style w:type="character" w:styleId="Hyperlink">
+  <w:style w:type="character" w:styleId="Hiperlink">
     <w:name w:val="Hyperlink"/>
-    <w:basedOn w:val="DefaultParagraphFont"/>
+    <w:basedOn w:val="Fontepargpadro"/>
     <w:uiPriority w:val="99"/>
     <w:unhideWhenUsed/>
     <w:rsid w:val="00870F92"/>
@@ -1423,7 +1768,7 @@
   </w:style>
   <w:style w:type="character" w:customStyle="1" w:styleId="CommentsChar">
     <w:name w:val="Comments Char"/>
-    <w:basedOn w:val="DefaultParagraphFont"/>
+    <w:basedOn w:val="Fontepargpadro"/>
     <w:link w:val="Comments"/>
     <w:rsid w:val="00870F92"/>
     <w:rPr>
@@ -1447,10 +1792,10 @@
       <w:lang w:eastAsia="en-US"/>
     </w:rPr>
   </w:style>
-  <w:style w:type="paragraph" w:styleId="Header">
+  <w:style w:type="paragraph" w:styleId="Cabealho">
     <w:name w:val="header"/>
     <w:basedOn w:val="Normal"/>
-    <w:link w:val="HeaderChar"/>
+    <w:link w:val="CabealhoChar"/>
     <w:uiPriority w:val="99"/>
     <w:semiHidden/>
     <w:unhideWhenUsed/>
@@ -1462,15 +1807,27 @@
       </w:tabs>
     </w:pPr>
   </w:style>
-  <w:style w:type="character" w:customStyle="1" w:styleId="HeaderChar">
-    <w:name w:val="Header Char"/>
-    <w:basedOn w:val="DefaultParagraphFont"/>
-    <w:link w:val="Header"/>
+  <w:style w:type="character" w:customStyle="1" w:styleId="CabealhoChar">
+    <w:name w:val="Cabeçalho Char"/>
+    <w:basedOn w:val="Fontepargpadro"/>
+    <w:link w:val="Cabealho"/>
     <w:uiPriority w:val="99"/>
     <w:semiHidden/>
     <w:rsid w:val="00870F92"/>
     <w:rPr>
       <w:lang w:eastAsia="es-ES"/>
+    </w:rPr>
+  </w:style>
+  <w:style w:type="character" w:styleId="HiperlinkVisitado">
+    <w:name w:val="FollowedHyperlink"/>
+    <w:basedOn w:val="Fontepargpadro"/>
+    <w:uiPriority w:val="99"/>
+    <w:semiHidden/>
+    <w:unhideWhenUsed/>
+    <w:rsid w:val="00254EA9"/>
+    <w:rPr>
+      <w:color w:val="954F72" w:themeColor="followedHyperlink"/>
+      <w:u w:val="single"/>
     </w:rPr>
   </w:style>
 </w:styles>

</xml_diff>